<commit_message>
reparaciones de la parte de aministracion para subir imagenes
</commit_message>
<xml_diff>
--- a/entregables/lista de eventos en el administrador.docx
+++ b/entregables/lista de eventos en el administrador.docx
@@ -57,10 +57,11 @@
         <w:tblLook w:val="04A0"/>
       </w:tblPr>
       <w:tblGrid>
-        <w:gridCol w:w="2592"/>
-        <w:gridCol w:w="2218"/>
-        <w:gridCol w:w="2482"/>
-        <w:gridCol w:w="2284"/>
+        <w:gridCol w:w="2082"/>
+        <w:gridCol w:w="1845"/>
+        <w:gridCol w:w="2134"/>
+        <w:gridCol w:w="1879"/>
+        <w:gridCol w:w="1636"/>
       </w:tblGrid>
       <w:tr>
         <w:trPr>
@@ -68,7 +69,7 @@
         </w:trPr>
         <w:tc>
           <w:tcPr>
-            <w:tcW w:w="2592" w:type="dxa"/>
+            <w:tcW w:w="2082" w:type="dxa"/>
             <w:shd w:val="clear" w:color="auto" w:fill="0F243E" w:themeFill="text2" w:themeFillShade="80"/>
           </w:tcPr>
           <w:p>
@@ -87,7 +88,7 @@
         </w:tc>
         <w:tc>
           <w:tcPr>
-            <w:tcW w:w="2218" w:type="dxa"/>
+            <w:tcW w:w="1845" w:type="dxa"/>
             <w:shd w:val="clear" w:color="auto" w:fill="0F243E" w:themeFill="text2" w:themeFillShade="80"/>
           </w:tcPr>
           <w:p>
@@ -106,7 +107,7 @@
         </w:tc>
         <w:tc>
           <w:tcPr>
-            <w:tcW w:w="2482" w:type="dxa"/>
+            <w:tcW w:w="2134" w:type="dxa"/>
             <w:shd w:val="clear" w:color="auto" w:fill="0F243E" w:themeFill="text2" w:themeFillShade="80"/>
           </w:tcPr>
           <w:p>
@@ -125,7 +126,7 @@
         </w:tc>
         <w:tc>
           <w:tcPr>
-            <w:tcW w:w="2284" w:type="dxa"/>
+            <w:tcW w:w="1879" w:type="dxa"/>
             <w:shd w:val="clear" w:color="auto" w:fill="0F243E" w:themeFill="text2" w:themeFillShade="80"/>
           </w:tcPr>
           <w:p>
@@ -138,7 +139,26 @@
               <w:rPr>
                 <w:lang w:val="es-VE"/>
               </w:rPr>
-              <w:t>Correcto en web</w:t>
+              <w:t>web</w:t>
+            </w:r>
+          </w:p>
+        </w:tc>
+        <w:tc>
+          <w:tcPr>
+            <w:tcW w:w="1636" w:type="dxa"/>
+            <w:shd w:val="clear" w:color="auto" w:fill="0F243E" w:themeFill="text2" w:themeFillShade="80"/>
+          </w:tcPr>
+          <w:p>
+            <w:pPr>
+              <w:rPr>
+                <w:lang w:val="es-VE"/>
+              </w:rPr>
+            </w:pPr>
+            <w:r>
+              <w:rPr>
+                <w:lang w:val="es-VE"/>
+              </w:rPr>
+              <w:t>observaciones</w:t>
             </w:r>
           </w:p>
         </w:tc>
@@ -146,7 +166,7 @@
       <w:tr>
         <w:tc>
           <w:tcPr>
-            <w:tcW w:w="2592" w:type="dxa"/>
+            <w:tcW w:w="2082" w:type="dxa"/>
           </w:tcPr>
           <w:p>
             <w:pPr>
@@ -164,7 +184,7 @@
         </w:tc>
         <w:tc>
           <w:tcPr>
-            <w:tcW w:w="2218" w:type="dxa"/>
+            <w:tcW w:w="1845" w:type="dxa"/>
           </w:tcPr>
           <w:p>
             <w:pPr>
@@ -190,19 +210,31 @@
         </w:tc>
         <w:tc>
           <w:tcPr>
-            <w:tcW w:w="2482" w:type="dxa"/>
-          </w:tcPr>
-          <w:p>
-            <w:pPr>
-              <w:rPr>
-                <w:lang w:val="es-VE"/>
-              </w:rPr>
-            </w:pPr>
-          </w:p>
-        </w:tc>
-        <w:tc>
-          <w:tcPr>
-            <w:tcW w:w="2284" w:type="dxa"/>
+            <w:tcW w:w="2134" w:type="dxa"/>
+          </w:tcPr>
+          <w:p>
+            <w:pPr>
+              <w:rPr>
+                <w:lang w:val="es-VE"/>
+              </w:rPr>
+            </w:pPr>
+          </w:p>
+        </w:tc>
+        <w:tc>
+          <w:tcPr>
+            <w:tcW w:w="1879" w:type="dxa"/>
+          </w:tcPr>
+          <w:p>
+            <w:pPr>
+              <w:rPr>
+                <w:lang w:val="es-VE"/>
+              </w:rPr>
+            </w:pPr>
+          </w:p>
+        </w:tc>
+        <w:tc>
+          <w:tcPr>
+            <w:tcW w:w="1636" w:type="dxa"/>
           </w:tcPr>
           <w:p>
             <w:pPr>
@@ -216,7 +248,7 @@
       <w:tr>
         <w:tc>
           <w:tcPr>
-            <w:tcW w:w="2592" w:type="dxa"/>
+            <w:tcW w:w="2082" w:type="dxa"/>
           </w:tcPr>
           <w:p>
             <w:pPr>
@@ -234,7 +266,7 @@
         </w:tc>
         <w:tc>
           <w:tcPr>
-            <w:tcW w:w="2218" w:type="dxa"/>
+            <w:tcW w:w="1845" w:type="dxa"/>
           </w:tcPr>
           <w:p>
             <w:pPr>
@@ -260,19 +292,31 @@
         </w:tc>
         <w:tc>
           <w:tcPr>
-            <w:tcW w:w="2482" w:type="dxa"/>
-          </w:tcPr>
-          <w:p>
-            <w:pPr>
-              <w:rPr>
-                <w:lang w:val="es-VE"/>
-              </w:rPr>
-            </w:pPr>
-          </w:p>
-        </w:tc>
-        <w:tc>
-          <w:tcPr>
-            <w:tcW w:w="2284" w:type="dxa"/>
+            <w:tcW w:w="2134" w:type="dxa"/>
+          </w:tcPr>
+          <w:p>
+            <w:pPr>
+              <w:rPr>
+                <w:lang w:val="es-VE"/>
+              </w:rPr>
+            </w:pPr>
+          </w:p>
+        </w:tc>
+        <w:tc>
+          <w:tcPr>
+            <w:tcW w:w="1879" w:type="dxa"/>
+          </w:tcPr>
+          <w:p>
+            <w:pPr>
+              <w:rPr>
+                <w:lang w:val="es-VE"/>
+              </w:rPr>
+            </w:pPr>
+          </w:p>
+        </w:tc>
+        <w:tc>
+          <w:tcPr>
+            <w:tcW w:w="1636" w:type="dxa"/>
           </w:tcPr>
           <w:p>
             <w:pPr>
@@ -286,7 +330,7 @@
       <w:tr>
         <w:tc>
           <w:tcPr>
-            <w:tcW w:w="2592" w:type="dxa"/>
+            <w:tcW w:w="2082" w:type="dxa"/>
           </w:tcPr>
           <w:p>
             <w:pPr>
@@ -304,7 +348,7 @@
         </w:tc>
         <w:tc>
           <w:tcPr>
-            <w:tcW w:w="2218" w:type="dxa"/>
+            <w:tcW w:w="1845" w:type="dxa"/>
           </w:tcPr>
           <w:p>
             <w:pPr>
@@ -330,39 +374,91 @@
         </w:tc>
         <w:tc>
           <w:tcPr>
-            <w:tcW w:w="2482" w:type="dxa"/>
-          </w:tcPr>
-          <w:p>
-            <w:pPr>
-              <w:rPr>
-                <w:lang w:val="es-VE"/>
-              </w:rPr>
-            </w:pPr>
-            <w:r>
-              <w:rPr>
-                <w:lang w:val="es-VE"/>
-              </w:rPr>
-              <w:t>Funcionando todo menos el modificar</w:t>
-            </w:r>
-          </w:p>
-        </w:tc>
-        <w:tc>
-          <w:tcPr>
-            <w:tcW w:w="2284" w:type="dxa"/>
-          </w:tcPr>
-          <w:p>
-            <w:pPr>
-              <w:rPr>
-                <w:lang w:val="es-VE"/>
-              </w:rPr>
-            </w:pPr>
+            <w:tcW w:w="2134" w:type="dxa"/>
+          </w:tcPr>
+          <w:p>
+            <w:pPr>
+              <w:rPr>
+                <w:lang w:val="es-VE"/>
+              </w:rPr>
+            </w:pPr>
+            <w:r>
+              <w:rPr>
+                <w:lang w:val="es-VE"/>
+              </w:rPr>
+              <w:t>Si</w:t>
+            </w:r>
+          </w:p>
+        </w:tc>
+        <w:tc>
+          <w:tcPr>
+            <w:tcW w:w="1879" w:type="dxa"/>
+          </w:tcPr>
+          <w:p>
+            <w:pPr>
+              <w:rPr>
+                <w:lang w:val="es-VE"/>
+              </w:rPr>
+            </w:pPr>
+            <w:r>
+              <w:rPr>
+                <w:lang w:val="es-VE"/>
+              </w:rPr>
+              <w:t>si</w:t>
+            </w:r>
+          </w:p>
+        </w:tc>
+        <w:tc>
+          <w:tcPr>
+            <w:tcW w:w="1636" w:type="dxa"/>
+          </w:tcPr>
+          <w:p>
+            <w:pPr>
+              <w:rPr>
+                <w:lang w:val="es-VE"/>
+              </w:rPr>
+            </w:pPr>
+            <w:r>
+              <w:rPr>
+                <w:lang w:val="es-VE"/>
+              </w:rPr>
+              <w:t xml:space="preserve">Error visual un </w:t>
+            </w:r>
+            <w:proofErr w:type="spellStart"/>
+            <w:r>
+              <w:rPr>
+                <w:lang w:val="es-VE"/>
+              </w:rPr>
+              <w:t>text</w:t>
+            </w:r>
+            <w:proofErr w:type="spellEnd"/>
+            <w:r>
+              <w:rPr>
+                <w:lang w:val="es-VE"/>
+              </w:rPr>
+              <w:t xml:space="preserve"> </w:t>
+            </w:r>
+            <w:proofErr w:type="spellStart"/>
+            <w:r>
+              <w:rPr>
+                <w:lang w:val="es-VE"/>
+              </w:rPr>
+              <w:t>area</w:t>
+            </w:r>
+            <w:proofErr w:type="spellEnd"/>
+            <w:r>
+              <w:rPr>
+                <w:lang w:val="es-VE"/>
+              </w:rPr>
+              <w:t xml:space="preserve"> fuera de lugar</w:t>
+            </w:r>
           </w:p>
         </w:tc>
       </w:tr>
       <w:tr>
         <w:tc>
           <w:tcPr>
-            <w:tcW w:w="2592" w:type="dxa"/>
+            <w:tcW w:w="2082" w:type="dxa"/>
           </w:tcPr>
           <w:p>
             <w:pPr>
@@ -380,7 +476,7 @@
         </w:tc>
         <w:tc>
           <w:tcPr>
-            <w:tcW w:w="2218" w:type="dxa"/>
+            <w:tcW w:w="1845" w:type="dxa"/>
           </w:tcPr>
           <w:p>
             <w:pPr>
@@ -406,19 +502,43 @@
         </w:tc>
         <w:tc>
           <w:tcPr>
-            <w:tcW w:w="2482" w:type="dxa"/>
-          </w:tcPr>
-          <w:p>
-            <w:pPr>
-              <w:rPr>
-                <w:lang w:val="es-VE"/>
-              </w:rPr>
-            </w:pPr>
-          </w:p>
-        </w:tc>
-        <w:tc>
-          <w:tcPr>
-            <w:tcW w:w="2284" w:type="dxa"/>
+            <w:tcW w:w="2134" w:type="dxa"/>
+          </w:tcPr>
+          <w:p>
+            <w:pPr>
+              <w:rPr>
+                <w:lang w:val="es-VE"/>
+              </w:rPr>
+            </w:pPr>
+            <w:r>
+              <w:rPr>
+                <w:lang w:val="es-VE"/>
+              </w:rPr>
+              <w:t>Si</w:t>
+            </w:r>
+          </w:p>
+        </w:tc>
+        <w:tc>
+          <w:tcPr>
+            <w:tcW w:w="1879" w:type="dxa"/>
+          </w:tcPr>
+          <w:p>
+            <w:pPr>
+              <w:rPr>
+                <w:lang w:val="es-VE"/>
+              </w:rPr>
+            </w:pPr>
+            <w:r>
+              <w:rPr>
+                <w:lang w:val="es-VE"/>
+              </w:rPr>
+              <w:t>Si</w:t>
+            </w:r>
+          </w:p>
+        </w:tc>
+        <w:tc>
+          <w:tcPr>
+            <w:tcW w:w="1636" w:type="dxa"/>
           </w:tcPr>
           <w:p>
             <w:pPr>
@@ -432,7 +552,7 @@
       <w:tr>
         <w:tc>
           <w:tcPr>
-            <w:tcW w:w="2592" w:type="dxa"/>
+            <w:tcW w:w="2082" w:type="dxa"/>
           </w:tcPr>
           <w:p>
             <w:pPr>
@@ -450,7 +570,7 @@
         </w:tc>
         <w:tc>
           <w:tcPr>
-            <w:tcW w:w="2218" w:type="dxa"/>
+            <w:tcW w:w="1845" w:type="dxa"/>
           </w:tcPr>
           <w:p>
             <w:pPr>
@@ -476,19 +596,49 @@
         </w:tc>
         <w:tc>
           <w:tcPr>
-            <w:tcW w:w="2482" w:type="dxa"/>
-          </w:tcPr>
-          <w:p>
-            <w:pPr>
-              <w:rPr>
-                <w:lang w:val="es-VE"/>
-              </w:rPr>
-            </w:pPr>
-          </w:p>
-        </w:tc>
-        <w:tc>
-          <w:tcPr>
-            <w:tcW w:w="2284" w:type="dxa"/>
+            <w:tcW w:w="2134" w:type="dxa"/>
+          </w:tcPr>
+          <w:p>
+            <w:pPr>
+              <w:rPr>
+                <w:lang w:val="es-VE"/>
+              </w:rPr>
+            </w:pPr>
+            <w:r>
+              <w:rPr>
+                <w:lang w:val="es-VE"/>
+              </w:rPr>
+              <w:t>S</w:t>
+            </w:r>
+            <w:r>
+              <w:rPr>
+                <w:lang w:val="es-VE"/>
+              </w:rPr>
+              <w:t>i</w:t>
+            </w:r>
+          </w:p>
+        </w:tc>
+        <w:tc>
+          <w:tcPr>
+            <w:tcW w:w="1879" w:type="dxa"/>
+          </w:tcPr>
+          <w:p>
+            <w:pPr>
+              <w:rPr>
+                <w:lang w:val="es-VE"/>
+              </w:rPr>
+            </w:pPr>
+            <w:r>
+              <w:rPr>
+                <w:lang w:val="es-VE"/>
+              </w:rPr>
+              <w:t>si</w:t>
+            </w:r>
+          </w:p>
+        </w:tc>
+        <w:tc>
+          <w:tcPr>
+            <w:tcW w:w="1636" w:type="dxa"/>
           </w:tcPr>
           <w:p>
             <w:pPr>
@@ -502,7 +652,7 @@
       <w:tr>
         <w:tc>
           <w:tcPr>
-            <w:tcW w:w="2592" w:type="dxa"/>
+            <w:tcW w:w="2082" w:type="dxa"/>
           </w:tcPr>
           <w:p>
             <w:pPr>
@@ -528,7 +678,7 @@
         </w:tc>
         <w:tc>
           <w:tcPr>
-            <w:tcW w:w="2218" w:type="dxa"/>
+            <w:tcW w:w="1845" w:type="dxa"/>
           </w:tcPr>
           <w:p>
             <w:pPr>
@@ -554,19 +704,43 @@
         </w:tc>
         <w:tc>
           <w:tcPr>
-            <w:tcW w:w="2482" w:type="dxa"/>
-          </w:tcPr>
-          <w:p>
-            <w:pPr>
-              <w:rPr>
-                <w:lang w:val="es-VE"/>
-              </w:rPr>
-            </w:pPr>
-          </w:p>
-        </w:tc>
-        <w:tc>
-          <w:tcPr>
-            <w:tcW w:w="2284" w:type="dxa"/>
+            <w:tcW w:w="2134" w:type="dxa"/>
+          </w:tcPr>
+          <w:p>
+            <w:pPr>
+              <w:rPr>
+                <w:lang w:val="es-VE"/>
+              </w:rPr>
+            </w:pPr>
+            <w:r>
+              <w:rPr>
+                <w:lang w:val="es-VE"/>
+              </w:rPr>
+              <w:t>Si</w:t>
+            </w:r>
+          </w:p>
+        </w:tc>
+        <w:tc>
+          <w:tcPr>
+            <w:tcW w:w="1879" w:type="dxa"/>
+          </w:tcPr>
+          <w:p>
+            <w:pPr>
+              <w:rPr>
+                <w:lang w:val="es-VE"/>
+              </w:rPr>
+            </w:pPr>
+            <w:r>
+              <w:rPr>
+                <w:lang w:val="es-VE"/>
+              </w:rPr>
+              <w:t>si</w:t>
+            </w:r>
+          </w:p>
+        </w:tc>
+        <w:tc>
+          <w:tcPr>
+            <w:tcW w:w="1636" w:type="dxa"/>
           </w:tcPr>
           <w:p>
             <w:pPr>
@@ -580,7 +754,7 @@
       <w:tr>
         <w:tc>
           <w:tcPr>
-            <w:tcW w:w="2592" w:type="dxa"/>
+            <w:tcW w:w="2082" w:type="dxa"/>
           </w:tcPr>
           <w:p>
             <w:pPr>
@@ -598,7 +772,7 @@
         </w:tc>
         <w:tc>
           <w:tcPr>
-            <w:tcW w:w="2218" w:type="dxa"/>
+            <w:tcW w:w="1845" w:type="dxa"/>
           </w:tcPr>
           <w:p>
             <w:pPr>
@@ -624,33 +798,63 @@
         </w:tc>
         <w:tc>
           <w:tcPr>
-            <w:tcW w:w="2482" w:type="dxa"/>
-          </w:tcPr>
-          <w:p>
-            <w:pPr>
-              <w:rPr>
-                <w:lang w:val="es-VE"/>
-              </w:rPr>
-            </w:pPr>
-          </w:p>
-        </w:tc>
-        <w:tc>
-          <w:tcPr>
-            <w:tcW w:w="2284" w:type="dxa"/>
-          </w:tcPr>
-          <w:p>
-            <w:pPr>
-              <w:rPr>
-                <w:lang w:val="es-VE"/>
-              </w:rPr>
-            </w:pPr>
+            <w:tcW w:w="2134" w:type="dxa"/>
+          </w:tcPr>
+          <w:p>
+            <w:pPr>
+              <w:rPr>
+                <w:lang w:val="es-VE"/>
+              </w:rPr>
+            </w:pPr>
+            <w:r>
+              <w:rPr>
+                <w:lang w:val="es-VE"/>
+              </w:rPr>
+              <w:t>si</w:t>
+            </w:r>
+          </w:p>
+        </w:tc>
+        <w:tc>
+          <w:tcPr>
+            <w:tcW w:w="1879" w:type="dxa"/>
+          </w:tcPr>
+          <w:p>
+            <w:pPr>
+              <w:rPr>
+                <w:lang w:val="es-VE"/>
+              </w:rPr>
+            </w:pPr>
+            <w:r>
+              <w:rPr>
+                <w:lang w:val="es-VE"/>
+              </w:rPr>
+              <w:t>Si</w:t>
+            </w:r>
+          </w:p>
+        </w:tc>
+        <w:tc>
+          <w:tcPr>
+            <w:tcW w:w="1636" w:type="dxa"/>
+          </w:tcPr>
+          <w:p>
+            <w:pPr>
+              <w:rPr>
+                <w:lang w:val="es-VE"/>
+              </w:rPr>
+            </w:pPr>
+            <w:r>
+              <w:rPr>
+                <w:lang w:val="es-VE"/>
+              </w:rPr>
+              <w:t>Falta revisar</w:t>
+            </w:r>
           </w:p>
         </w:tc>
       </w:tr>
       <w:tr>
         <w:tc>
           <w:tcPr>
-            <w:tcW w:w="2592" w:type="dxa"/>
+            <w:tcW w:w="2082" w:type="dxa"/>
           </w:tcPr>
           <w:p>
             <w:pPr>
@@ -668,7 +872,7 @@
         </w:tc>
         <w:tc>
           <w:tcPr>
-            <w:tcW w:w="2218" w:type="dxa"/>
+            <w:tcW w:w="1845" w:type="dxa"/>
           </w:tcPr>
           <w:p>
             <w:pPr>
@@ -694,33 +898,63 @@
         </w:tc>
         <w:tc>
           <w:tcPr>
-            <w:tcW w:w="2482" w:type="dxa"/>
-          </w:tcPr>
-          <w:p>
-            <w:pPr>
-              <w:rPr>
-                <w:lang w:val="es-VE"/>
-              </w:rPr>
-            </w:pPr>
-          </w:p>
-        </w:tc>
-        <w:tc>
-          <w:tcPr>
-            <w:tcW w:w="2284" w:type="dxa"/>
-          </w:tcPr>
-          <w:p>
-            <w:pPr>
-              <w:rPr>
-                <w:lang w:val="es-VE"/>
-              </w:rPr>
-            </w:pPr>
+            <w:tcW w:w="2134" w:type="dxa"/>
+          </w:tcPr>
+          <w:p>
+            <w:pPr>
+              <w:rPr>
+                <w:lang w:val="es-VE"/>
+              </w:rPr>
+            </w:pPr>
+            <w:r>
+              <w:rPr>
+                <w:lang w:val="es-VE"/>
+              </w:rPr>
+              <w:t>si</w:t>
+            </w:r>
+          </w:p>
+        </w:tc>
+        <w:tc>
+          <w:tcPr>
+            <w:tcW w:w="1879" w:type="dxa"/>
+          </w:tcPr>
+          <w:p>
+            <w:pPr>
+              <w:rPr>
+                <w:lang w:val="es-VE"/>
+              </w:rPr>
+            </w:pPr>
+            <w:r>
+              <w:rPr>
+                <w:lang w:val="es-VE"/>
+              </w:rPr>
+              <w:t>si</w:t>
+            </w:r>
+          </w:p>
+        </w:tc>
+        <w:tc>
+          <w:tcPr>
+            <w:tcW w:w="1636" w:type="dxa"/>
+          </w:tcPr>
+          <w:p>
+            <w:pPr>
+              <w:rPr>
+                <w:lang w:val="es-VE"/>
+              </w:rPr>
+            </w:pPr>
+            <w:r>
+              <w:rPr>
+                <w:lang w:val="es-VE"/>
+              </w:rPr>
+              <w:t>Falta revisar  eventos</w:t>
+            </w:r>
           </w:p>
         </w:tc>
       </w:tr>
       <w:tr>
         <w:tc>
           <w:tcPr>
-            <w:tcW w:w="2592" w:type="dxa"/>
+            <w:tcW w:w="2082" w:type="dxa"/>
           </w:tcPr>
           <w:p>
             <w:pPr>
@@ -738,7 +972,7 @@
         </w:tc>
         <w:tc>
           <w:tcPr>
-            <w:tcW w:w="2218" w:type="dxa"/>
+            <w:tcW w:w="1845" w:type="dxa"/>
           </w:tcPr>
           <w:p>
             <w:pPr>
@@ -764,19 +998,31 @@
         </w:tc>
         <w:tc>
           <w:tcPr>
-            <w:tcW w:w="2482" w:type="dxa"/>
-          </w:tcPr>
-          <w:p>
-            <w:pPr>
-              <w:rPr>
-                <w:lang w:val="es-VE"/>
-              </w:rPr>
-            </w:pPr>
-          </w:p>
-        </w:tc>
-        <w:tc>
-          <w:tcPr>
-            <w:tcW w:w="2284" w:type="dxa"/>
+            <w:tcW w:w="2134" w:type="dxa"/>
+          </w:tcPr>
+          <w:p>
+            <w:pPr>
+              <w:rPr>
+                <w:lang w:val="es-VE"/>
+              </w:rPr>
+            </w:pPr>
+          </w:p>
+        </w:tc>
+        <w:tc>
+          <w:tcPr>
+            <w:tcW w:w="1879" w:type="dxa"/>
+          </w:tcPr>
+          <w:p>
+            <w:pPr>
+              <w:rPr>
+                <w:lang w:val="es-VE"/>
+              </w:rPr>
+            </w:pPr>
+          </w:p>
+        </w:tc>
+        <w:tc>
+          <w:tcPr>
+            <w:tcW w:w="1636" w:type="dxa"/>
           </w:tcPr>
           <w:p>
             <w:pPr>
@@ -790,7 +1036,7 @@
       <w:tr>
         <w:tc>
           <w:tcPr>
-            <w:tcW w:w="2592" w:type="dxa"/>
+            <w:tcW w:w="2082" w:type="dxa"/>
           </w:tcPr>
           <w:p>
             <w:pPr>
@@ -808,7 +1054,7 @@
         </w:tc>
         <w:tc>
           <w:tcPr>
-            <w:tcW w:w="2218" w:type="dxa"/>
+            <w:tcW w:w="1845" w:type="dxa"/>
           </w:tcPr>
           <w:p>
             <w:pPr>
@@ -834,7 +1080,7 @@
         </w:tc>
         <w:tc>
           <w:tcPr>
-            <w:tcW w:w="2482" w:type="dxa"/>
+            <w:tcW w:w="2134" w:type="dxa"/>
           </w:tcPr>
           <w:p>
             <w:pPr>
@@ -852,7 +1098,25 @@
         </w:tc>
         <w:tc>
           <w:tcPr>
-            <w:tcW w:w="2284" w:type="dxa"/>
+            <w:tcW w:w="1879" w:type="dxa"/>
+          </w:tcPr>
+          <w:p>
+            <w:pPr>
+              <w:rPr>
+                <w:lang w:val="es-VE"/>
+              </w:rPr>
+            </w:pPr>
+            <w:r>
+              <w:rPr>
+                <w:lang w:val="es-VE"/>
+              </w:rPr>
+              <w:t>no</w:t>
+            </w:r>
+          </w:p>
+        </w:tc>
+        <w:tc>
+          <w:tcPr>
+            <w:tcW w:w="1636" w:type="dxa"/>
           </w:tcPr>
           <w:p>
             <w:pPr>
@@ -866,7 +1130,7 @@
       <w:tr>
         <w:tc>
           <w:tcPr>
-            <w:tcW w:w="2592" w:type="dxa"/>
+            <w:tcW w:w="2082" w:type="dxa"/>
           </w:tcPr>
           <w:p>
             <w:pPr>
@@ -884,7 +1148,7 @@
         </w:tc>
         <w:tc>
           <w:tcPr>
-            <w:tcW w:w="2218" w:type="dxa"/>
+            <w:tcW w:w="1845" w:type="dxa"/>
           </w:tcPr>
           <w:p>
             <w:pPr>
@@ -910,19 +1174,43 @@
         </w:tc>
         <w:tc>
           <w:tcPr>
-            <w:tcW w:w="2482" w:type="dxa"/>
-          </w:tcPr>
-          <w:p>
-            <w:pPr>
-              <w:rPr>
-                <w:lang w:val="es-VE"/>
-              </w:rPr>
-            </w:pPr>
-          </w:p>
-        </w:tc>
-        <w:tc>
-          <w:tcPr>
-            <w:tcW w:w="2284" w:type="dxa"/>
+            <w:tcW w:w="2134" w:type="dxa"/>
+          </w:tcPr>
+          <w:p>
+            <w:pPr>
+              <w:rPr>
+                <w:lang w:val="es-VE"/>
+              </w:rPr>
+            </w:pPr>
+            <w:r>
+              <w:rPr>
+                <w:lang w:val="es-VE"/>
+              </w:rPr>
+              <w:t>si</w:t>
+            </w:r>
+          </w:p>
+        </w:tc>
+        <w:tc>
+          <w:tcPr>
+            <w:tcW w:w="1879" w:type="dxa"/>
+          </w:tcPr>
+          <w:p>
+            <w:pPr>
+              <w:rPr>
+                <w:lang w:val="es-VE"/>
+              </w:rPr>
+            </w:pPr>
+            <w:r>
+              <w:rPr>
+                <w:lang w:val="es-VE"/>
+              </w:rPr>
+              <w:t>Si</w:t>
+            </w:r>
+          </w:p>
+        </w:tc>
+        <w:tc>
+          <w:tcPr>
+            <w:tcW w:w="1636" w:type="dxa"/>
           </w:tcPr>
           <w:p>
             <w:pPr>
@@ -936,7 +1224,7 @@
       <w:tr>
         <w:tc>
           <w:tcPr>
-            <w:tcW w:w="2592" w:type="dxa"/>
+            <w:tcW w:w="2082" w:type="dxa"/>
           </w:tcPr>
           <w:p>
             <w:pPr>
@@ -954,7 +1242,7 @@
         </w:tc>
         <w:tc>
           <w:tcPr>
-            <w:tcW w:w="2218" w:type="dxa"/>
+            <w:tcW w:w="1845" w:type="dxa"/>
           </w:tcPr>
           <w:p>
             <w:pPr>
@@ -980,19 +1268,43 @@
         </w:tc>
         <w:tc>
           <w:tcPr>
-            <w:tcW w:w="2482" w:type="dxa"/>
-          </w:tcPr>
-          <w:p>
-            <w:pPr>
-              <w:rPr>
-                <w:lang w:val="es-VE"/>
-              </w:rPr>
-            </w:pPr>
-          </w:p>
-        </w:tc>
-        <w:tc>
-          <w:tcPr>
-            <w:tcW w:w="2284" w:type="dxa"/>
+            <w:tcW w:w="2134" w:type="dxa"/>
+          </w:tcPr>
+          <w:p>
+            <w:pPr>
+              <w:rPr>
+                <w:lang w:val="es-VE"/>
+              </w:rPr>
+            </w:pPr>
+            <w:r>
+              <w:rPr>
+                <w:lang w:val="es-VE"/>
+              </w:rPr>
+              <w:t>no</w:t>
+            </w:r>
+          </w:p>
+        </w:tc>
+        <w:tc>
+          <w:tcPr>
+            <w:tcW w:w="1879" w:type="dxa"/>
+          </w:tcPr>
+          <w:p>
+            <w:pPr>
+              <w:rPr>
+                <w:lang w:val="es-VE"/>
+              </w:rPr>
+            </w:pPr>
+            <w:r>
+              <w:rPr>
+                <w:lang w:val="es-VE"/>
+              </w:rPr>
+              <w:t>No</w:t>
+            </w:r>
+          </w:p>
+        </w:tc>
+        <w:tc>
+          <w:tcPr>
+            <w:tcW w:w="1636" w:type="dxa"/>
           </w:tcPr>
           <w:p>
             <w:pPr>
@@ -1006,7 +1318,7 @@
       <w:tr>
         <w:tc>
           <w:tcPr>
-            <w:tcW w:w="2592" w:type="dxa"/>
+            <w:tcW w:w="2082" w:type="dxa"/>
           </w:tcPr>
           <w:p>
             <w:pPr>
@@ -1024,7 +1336,7 @@
         </w:tc>
         <w:tc>
           <w:tcPr>
-            <w:tcW w:w="2218" w:type="dxa"/>
+            <w:tcW w:w="1845" w:type="dxa"/>
           </w:tcPr>
           <w:p>
             <w:pPr>
@@ -1050,39 +1362,63 @@
         </w:tc>
         <w:tc>
           <w:tcPr>
-            <w:tcW w:w="2482" w:type="dxa"/>
-          </w:tcPr>
-          <w:p>
-            <w:pPr>
-              <w:rPr>
-                <w:lang w:val="es-VE"/>
-              </w:rPr>
-            </w:pPr>
-            <w:r>
-              <w:rPr>
-                <w:lang w:val="es-VE"/>
-              </w:rPr>
-              <w:t>NO</w:t>
-            </w:r>
-          </w:p>
-        </w:tc>
-        <w:tc>
-          <w:tcPr>
-            <w:tcW w:w="2284" w:type="dxa"/>
-          </w:tcPr>
-          <w:p>
-            <w:pPr>
-              <w:rPr>
-                <w:lang w:val="es-VE"/>
-              </w:rPr>
-            </w:pPr>
+            <w:tcW w:w="2134" w:type="dxa"/>
+          </w:tcPr>
+          <w:p>
+            <w:pPr>
+              <w:rPr>
+                <w:lang w:val="es-VE"/>
+              </w:rPr>
+            </w:pPr>
+            <w:r>
+              <w:rPr>
+                <w:lang w:val="es-VE"/>
+              </w:rPr>
+              <w:t>No</w:t>
+            </w:r>
+          </w:p>
+        </w:tc>
+        <w:tc>
+          <w:tcPr>
+            <w:tcW w:w="1879" w:type="dxa"/>
+          </w:tcPr>
+          <w:p>
+            <w:pPr>
+              <w:rPr>
+                <w:lang w:val="es-VE"/>
+              </w:rPr>
+            </w:pPr>
+            <w:r>
+              <w:rPr>
+                <w:lang w:val="es-VE"/>
+              </w:rPr>
+              <w:t>No</w:t>
+            </w:r>
+          </w:p>
+        </w:tc>
+        <w:tc>
+          <w:tcPr>
+            <w:tcW w:w="1636" w:type="dxa"/>
+          </w:tcPr>
+          <w:p>
+            <w:pPr>
+              <w:rPr>
+                <w:lang w:val="es-VE"/>
+              </w:rPr>
+            </w:pPr>
+            <w:r>
+              <w:rPr>
+                <w:lang w:val="es-VE"/>
+              </w:rPr>
+              <w:t>No hay pantalla</w:t>
+            </w:r>
           </w:p>
         </w:tc>
       </w:tr>
       <w:tr>
         <w:tc>
           <w:tcPr>
-            <w:tcW w:w="2592" w:type="dxa"/>
+            <w:tcW w:w="2082" w:type="dxa"/>
           </w:tcPr>
           <w:p>
             <w:pPr>
@@ -1100,7 +1436,7 @@
         </w:tc>
         <w:tc>
           <w:tcPr>
-            <w:tcW w:w="2218" w:type="dxa"/>
+            <w:tcW w:w="1845" w:type="dxa"/>
           </w:tcPr>
           <w:p>
             <w:pPr>
@@ -1126,7 +1462,7 @@
         </w:tc>
         <w:tc>
           <w:tcPr>
-            <w:tcW w:w="2482" w:type="dxa"/>
+            <w:tcW w:w="2134" w:type="dxa"/>
           </w:tcPr>
           <w:p>
             <w:pPr>
@@ -1144,57 +1480,273 @@
         </w:tc>
         <w:tc>
           <w:tcPr>
-            <w:tcW w:w="2284" w:type="dxa"/>
-          </w:tcPr>
-          <w:p>
-            <w:pPr>
-              <w:rPr>
-                <w:lang w:val="es-VE"/>
-              </w:rPr>
-            </w:pPr>
+            <w:tcW w:w="1879" w:type="dxa"/>
+          </w:tcPr>
+          <w:p>
+            <w:pPr>
+              <w:rPr>
+                <w:lang w:val="es-VE"/>
+              </w:rPr>
+            </w:pPr>
+            <w:r>
+              <w:rPr>
+                <w:lang w:val="es-VE"/>
+              </w:rPr>
+              <w:t>no</w:t>
+            </w:r>
+          </w:p>
+        </w:tc>
+        <w:tc>
+          <w:tcPr>
+            <w:tcW w:w="1636" w:type="dxa"/>
+          </w:tcPr>
+          <w:p>
+            <w:pPr>
+              <w:rPr>
+                <w:lang w:val="es-VE"/>
+              </w:rPr>
+            </w:pPr>
+            <w:r>
+              <w:rPr>
+                <w:lang w:val="es-VE"/>
+              </w:rPr>
+              <w:t>No hay pantalla</w:t>
+            </w:r>
+          </w:p>
+        </w:tc>
+      </w:tr>
+    </w:tbl>
+    <w:p>
+      <w:pPr>
+        <w:rPr>
+          <w:lang w:val="es-VE"/>
+        </w:rPr>
+      </w:pPr>
+    </w:p>
+    <w:p>
+      <w:pPr>
+        <w:rPr>
+          <w:lang w:val="es-VE"/>
+        </w:rPr>
+      </w:pPr>
+      <w:r>
+        <w:rPr>
+          <w:lang w:val="es-VE"/>
+        </w:rPr>
+        <w:t>E</w:t>
+      </w:r>
+      <w:r>
+        <w:rPr>
+          <w:lang w:val="es-VE"/>
+        </w:rPr>
+        <w:t xml:space="preserve">ventos de la pagina </w:t>
+      </w:r>
+      <w:r>
+        <w:rPr>
+          <w:lang w:val="es-VE"/>
+        </w:rPr>
+        <w:t>subir</w:t>
+      </w:r>
+      <w:r>
+        <w:rPr>
+          <w:lang w:val="es-VE"/>
+        </w:rPr>
+        <w:t xml:space="preserve"> articulo</w:t>
+      </w:r>
+    </w:p>
+    <w:p>
+      <w:pPr>
+        <w:rPr>
+          <w:lang w:val="es-VE"/>
+        </w:rPr>
+      </w:pPr>
+      <w:r>
+        <w:rPr>
+          <w:lang w:val="es-VE"/>
+        </w:rPr>
+        <w:t>evento titulo listo</w:t>
+      </w:r>
+    </w:p>
+    <w:tbl>
+      <w:tblPr>
+        <w:tblStyle w:val="Tablaconcuadrcula"/>
+        <w:tblW w:w="9640" w:type="dxa"/>
+        <w:tblLook w:val="04A0"/>
+      </w:tblPr>
+      <w:tblGrid>
+        <w:gridCol w:w="2044"/>
+        <w:gridCol w:w="1928"/>
+        <w:gridCol w:w="1920"/>
+        <w:gridCol w:w="1715"/>
+        <w:gridCol w:w="2033"/>
+      </w:tblGrid>
+      <w:tr>
+        <w:trPr>
+          <w:trHeight w:val="184"/>
+        </w:trPr>
+        <w:tc>
+          <w:tcPr>
+            <w:tcW w:w="2044" w:type="dxa"/>
+            <w:shd w:val="clear" w:color="auto" w:fill="002060"/>
+          </w:tcPr>
+          <w:p>
+            <w:pPr>
+              <w:rPr>
+                <w:lang w:val="es-VE"/>
+              </w:rPr>
+            </w:pPr>
+            <w:r>
+              <w:rPr>
+                <w:lang w:val="es-VE"/>
+              </w:rPr>
+              <w:t>Eventos</w:t>
+            </w:r>
+          </w:p>
+        </w:tc>
+        <w:tc>
+          <w:tcPr>
+            <w:tcW w:w="1928" w:type="dxa"/>
+            <w:shd w:val="clear" w:color="auto" w:fill="002060"/>
+          </w:tcPr>
+          <w:p>
+            <w:pPr>
+              <w:rPr>
+                <w:lang w:val="es-VE"/>
+              </w:rPr>
+            </w:pPr>
+            <w:r>
+              <w:rPr>
+                <w:lang w:val="es-VE"/>
+              </w:rPr>
+              <w:t>apartado</w:t>
+            </w:r>
+          </w:p>
+        </w:tc>
+        <w:tc>
+          <w:tcPr>
+            <w:tcW w:w="1920" w:type="dxa"/>
+            <w:shd w:val="clear" w:color="auto" w:fill="002060"/>
+          </w:tcPr>
+          <w:p>
+            <w:pPr>
+              <w:rPr>
+                <w:lang w:val="es-VE"/>
+              </w:rPr>
+            </w:pPr>
+            <w:r>
+              <w:rPr>
+                <w:lang w:val="es-VE"/>
+              </w:rPr>
+              <w:t>local host</w:t>
+            </w:r>
+          </w:p>
+        </w:tc>
+        <w:tc>
+          <w:tcPr>
+            <w:tcW w:w="1715" w:type="dxa"/>
+            <w:shd w:val="clear" w:color="auto" w:fill="002060"/>
+          </w:tcPr>
+          <w:p>
+            <w:pPr>
+              <w:rPr>
+                <w:lang w:val="es-VE"/>
+              </w:rPr>
+            </w:pPr>
+            <w:r>
+              <w:rPr>
+                <w:lang w:val="es-VE"/>
+              </w:rPr>
+              <w:t>web</w:t>
+            </w:r>
+          </w:p>
+        </w:tc>
+        <w:tc>
+          <w:tcPr>
+            <w:tcW w:w="2033" w:type="dxa"/>
+            <w:shd w:val="clear" w:color="auto" w:fill="002060"/>
+          </w:tcPr>
+          <w:p>
+            <w:pPr>
+              <w:rPr>
+                <w:lang w:val="es-VE"/>
+              </w:rPr>
+            </w:pPr>
+            <w:r>
+              <w:rPr>
+                <w:lang w:val="es-VE"/>
+              </w:rPr>
+              <w:t>O</w:t>
+            </w:r>
+            <w:r>
+              <w:rPr>
+                <w:lang w:val="es-VE"/>
+              </w:rPr>
+              <w:t>bservaciones</w:t>
+            </w:r>
           </w:p>
         </w:tc>
       </w:tr>
       <w:tr>
-        <w:tc>
-          <w:tcPr>
-            <w:tcW w:w="2592" w:type="dxa"/>
-          </w:tcPr>
-          <w:p>
-            <w:pPr>
-              <w:rPr>
-                <w:lang w:val="es-VE"/>
-              </w:rPr>
-            </w:pPr>
-          </w:p>
-        </w:tc>
-        <w:tc>
-          <w:tcPr>
-            <w:tcW w:w="2218" w:type="dxa"/>
-          </w:tcPr>
-          <w:p>
-            <w:pPr>
-              <w:rPr>
-                <w:lang w:val="es-VE"/>
-              </w:rPr>
-            </w:pPr>
-          </w:p>
-        </w:tc>
-        <w:tc>
-          <w:tcPr>
-            <w:tcW w:w="2482" w:type="dxa"/>
-          </w:tcPr>
-          <w:p>
-            <w:pPr>
-              <w:rPr>
-                <w:lang w:val="es-VE"/>
-              </w:rPr>
-            </w:pPr>
-          </w:p>
-        </w:tc>
-        <w:tc>
-          <w:tcPr>
-            <w:tcW w:w="2284" w:type="dxa"/>
+        <w:trPr>
+          <w:trHeight w:val="184"/>
+        </w:trPr>
+        <w:tc>
+          <w:tcPr>
+            <w:tcW w:w="2044" w:type="dxa"/>
+          </w:tcPr>
+          <w:p>
+            <w:pPr>
+              <w:rPr>
+                <w:lang w:val="es-VE"/>
+              </w:rPr>
+            </w:pPr>
+            <w:r>
+              <w:rPr>
+                <w:lang w:val="es-VE"/>
+              </w:rPr>
+              <w:t>Agregar titulo</w:t>
+            </w:r>
+          </w:p>
+        </w:tc>
+        <w:tc>
+          <w:tcPr>
+            <w:tcW w:w="1928" w:type="dxa"/>
+          </w:tcPr>
+          <w:p>
+            <w:pPr>
+              <w:rPr>
+                <w:lang w:val="es-VE"/>
+              </w:rPr>
+            </w:pPr>
+          </w:p>
+        </w:tc>
+        <w:tc>
+          <w:tcPr>
+            <w:tcW w:w="1920" w:type="dxa"/>
+          </w:tcPr>
+          <w:p>
+            <w:pPr>
+              <w:rPr>
+                <w:lang w:val="es-VE"/>
+              </w:rPr>
+            </w:pPr>
+          </w:p>
+        </w:tc>
+        <w:tc>
+          <w:tcPr>
+            <w:tcW w:w="1715" w:type="dxa"/>
+          </w:tcPr>
+          <w:p>
+            <w:pPr>
+              <w:rPr>
+                <w:lang w:val="es-VE"/>
+              </w:rPr>
+            </w:pPr>
+          </w:p>
+        </w:tc>
+        <w:tc>
+          <w:tcPr>
+            <w:tcW w:w="2033" w:type="dxa"/>
           </w:tcPr>
           <w:p>
             <w:pPr>
@@ -1206,45 +1758,351 @@
         </w:tc>
       </w:tr>
       <w:tr>
-        <w:tc>
-          <w:tcPr>
-            <w:tcW w:w="2592" w:type="dxa"/>
-          </w:tcPr>
-          <w:p>
-            <w:pPr>
-              <w:rPr>
-                <w:lang w:val="es-VE"/>
-              </w:rPr>
-            </w:pPr>
-          </w:p>
-        </w:tc>
-        <w:tc>
-          <w:tcPr>
-            <w:tcW w:w="2218" w:type="dxa"/>
-          </w:tcPr>
-          <w:p>
-            <w:pPr>
-              <w:rPr>
-                <w:lang w:val="es-VE"/>
-              </w:rPr>
-            </w:pPr>
-          </w:p>
-        </w:tc>
-        <w:tc>
-          <w:tcPr>
-            <w:tcW w:w="2482" w:type="dxa"/>
-          </w:tcPr>
-          <w:p>
-            <w:pPr>
-              <w:rPr>
-                <w:lang w:val="es-VE"/>
-              </w:rPr>
-            </w:pPr>
-          </w:p>
-        </w:tc>
-        <w:tc>
-          <w:tcPr>
-            <w:tcW w:w="2284" w:type="dxa"/>
+        <w:trPr>
+          <w:trHeight w:val="184"/>
+        </w:trPr>
+        <w:tc>
+          <w:tcPr>
+            <w:tcW w:w="2044" w:type="dxa"/>
+          </w:tcPr>
+          <w:p>
+            <w:pPr>
+              <w:rPr>
+                <w:lang w:val="es-VE"/>
+              </w:rPr>
+            </w:pPr>
+            <w:r>
+              <w:rPr>
+                <w:lang w:val="es-VE"/>
+              </w:rPr>
+              <w:t>Subir imagen</w:t>
+            </w:r>
+          </w:p>
+        </w:tc>
+        <w:tc>
+          <w:tcPr>
+            <w:tcW w:w="1928" w:type="dxa"/>
+          </w:tcPr>
+          <w:p>
+            <w:pPr>
+              <w:rPr>
+                <w:lang w:val="es-VE"/>
+              </w:rPr>
+            </w:pPr>
+          </w:p>
+        </w:tc>
+        <w:tc>
+          <w:tcPr>
+            <w:tcW w:w="1920" w:type="dxa"/>
+          </w:tcPr>
+          <w:p>
+            <w:pPr>
+              <w:rPr>
+                <w:lang w:val="es-VE"/>
+              </w:rPr>
+            </w:pPr>
+          </w:p>
+        </w:tc>
+        <w:tc>
+          <w:tcPr>
+            <w:tcW w:w="1715" w:type="dxa"/>
+          </w:tcPr>
+          <w:p>
+            <w:pPr>
+              <w:rPr>
+                <w:lang w:val="es-VE"/>
+              </w:rPr>
+            </w:pPr>
+          </w:p>
+        </w:tc>
+        <w:tc>
+          <w:tcPr>
+            <w:tcW w:w="2033" w:type="dxa"/>
+          </w:tcPr>
+          <w:p>
+            <w:pPr>
+              <w:rPr>
+                <w:lang w:val="es-VE"/>
+              </w:rPr>
+            </w:pPr>
+          </w:p>
+        </w:tc>
+      </w:tr>
+      <w:tr>
+        <w:trPr>
+          <w:trHeight w:val="184"/>
+        </w:trPr>
+        <w:tc>
+          <w:tcPr>
+            <w:tcW w:w="2044" w:type="dxa"/>
+          </w:tcPr>
+          <w:p>
+            <w:pPr>
+              <w:rPr>
+                <w:lang w:val="es-VE"/>
+              </w:rPr>
+            </w:pPr>
+            <w:r>
+              <w:rPr>
+                <w:lang w:val="es-VE"/>
+              </w:rPr>
+              <w:t>Agregar etiqueta</w:t>
+            </w:r>
+          </w:p>
+        </w:tc>
+        <w:tc>
+          <w:tcPr>
+            <w:tcW w:w="1928" w:type="dxa"/>
+          </w:tcPr>
+          <w:p>
+            <w:pPr>
+              <w:rPr>
+                <w:lang w:val="es-VE"/>
+              </w:rPr>
+            </w:pPr>
+          </w:p>
+        </w:tc>
+        <w:tc>
+          <w:tcPr>
+            <w:tcW w:w="1920" w:type="dxa"/>
+          </w:tcPr>
+          <w:p>
+            <w:pPr>
+              <w:rPr>
+                <w:lang w:val="es-VE"/>
+              </w:rPr>
+            </w:pPr>
+          </w:p>
+        </w:tc>
+        <w:tc>
+          <w:tcPr>
+            <w:tcW w:w="1715" w:type="dxa"/>
+          </w:tcPr>
+          <w:p>
+            <w:pPr>
+              <w:rPr>
+                <w:lang w:val="es-VE"/>
+              </w:rPr>
+            </w:pPr>
+          </w:p>
+        </w:tc>
+        <w:tc>
+          <w:tcPr>
+            <w:tcW w:w="2033" w:type="dxa"/>
+          </w:tcPr>
+          <w:p>
+            <w:pPr>
+              <w:rPr>
+                <w:lang w:val="es-VE"/>
+              </w:rPr>
+            </w:pPr>
+          </w:p>
+        </w:tc>
+      </w:tr>
+      <w:tr>
+        <w:trPr>
+          <w:trHeight w:val="184"/>
+        </w:trPr>
+        <w:tc>
+          <w:tcPr>
+            <w:tcW w:w="2044" w:type="dxa"/>
+          </w:tcPr>
+          <w:p>
+            <w:pPr>
+              <w:rPr>
+                <w:lang w:val="es-VE"/>
+              </w:rPr>
+            </w:pPr>
+            <w:r>
+              <w:rPr>
+                <w:lang w:val="es-VE"/>
+              </w:rPr>
+              <w:t>Eliminar etiqueta</w:t>
+            </w:r>
+          </w:p>
+        </w:tc>
+        <w:tc>
+          <w:tcPr>
+            <w:tcW w:w="1928" w:type="dxa"/>
+          </w:tcPr>
+          <w:p>
+            <w:pPr>
+              <w:rPr>
+                <w:lang w:val="es-VE"/>
+              </w:rPr>
+            </w:pPr>
+          </w:p>
+        </w:tc>
+        <w:tc>
+          <w:tcPr>
+            <w:tcW w:w="1920" w:type="dxa"/>
+          </w:tcPr>
+          <w:p>
+            <w:pPr>
+              <w:rPr>
+                <w:lang w:val="es-VE"/>
+              </w:rPr>
+            </w:pPr>
+          </w:p>
+        </w:tc>
+        <w:tc>
+          <w:tcPr>
+            <w:tcW w:w="1715" w:type="dxa"/>
+          </w:tcPr>
+          <w:p>
+            <w:pPr>
+              <w:rPr>
+                <w:lang w:val="es-VE"/>
+              </w:rPr>
+            </w:pPr>
+          </w:p>
+        </w:tc>
+        <w:tc>
+          <w:tcPr>
+            <w:tcW w:w="2033" w:type="dxa"/>
+          </w:tcPr>
+          <w:p>
+            <w:pPr>
+              <w:rPr>
+                <w:lang w:val="es-VE"/>
+              </w:rPr>
+            </w:pPr>
+          </w:p>
+        </w:tc>
+      </w:tr>
+      <w:tr>
+        <w:trPr>
+          <w:trHeight w:val="184"/>
+        </w:trPr>
+        <w:tc>
+          <w:tcPr>
+            <w:tcW w:w="2044" w:type="dxa"/>
+          </w:tcPr>
+          <w:p>
+            <w:pPr>
+              <w:rPr>
+                <w:lang w:val="es-VE"/>
+              </w:rPr>
+            </w:pPr>
+            <w:r>
+              <w:rPr>
+                <w:lang w:val="es-VE"/>
+              </w:rPr>
+              <w:t xml:space="preserve">Agregar automáticamente la  metadato al subir la imagen </w:t>
+            </w:r>
+          </w:p>
+          <w:p>
+            <w:pPr>
+              <w:rPr>
+                <w:lang w:val="es-VE"/>
+              </w:rPr>
+            </w:pPr>
+          </w:p>
+        </w:tc>
+        <w:tc>
+          <w:tcPr>
+            <w:tcW w:w="1928" w:type="dxa"/>
+          </w:tcPr>
+          <w:p>
+            <w:pPr>
+              <w:rPr>
+                <w:lang w:val="es-VE"/>
+              </w:rPr>
+            </w:pPr>
+          </w:p>
+        </w:tc>
+        <w:tc>
+          <w:tcPr>
+            <w:tcW w:w="1920" w:type="dxa"/>
+          </w:tcPr>
+          <w:p>
+            <w:pPr>
+              <w:rPr>
+                <w:lang w:val="es-VE"/>
+              </w:rPr>
+            </w:pPr>
+          </w:p>
+        </w:tc>
+        <w:tc>
+          <w:tcPr>
+            <w:tcW w:w="1715" w:type="dxa"/>
+          </w:tcPr>
+          <w:p>
+            <w:pPr>
+              <w:rPr>
+                <w:lang w:val="es-VE"/>
+              </w:rPr>
+            </w:pPr>
+          </w:p>
+        </w:tc>
+        <w:tc>
+          <w:tcPr>
+            <w:tcW w:w="2033" w:type="dxa"/>
+          </w:tcPr>
+          <w:p>
+            <w:pPr>
+              <w:rPr>
+                <w:lang w:val="es-VE"/>
+              </w:rPr>
+            </w:pPr>
+          </w:p>
+        </w:tc>
+      </w:tr>
+      <w:tr>
+        <w:trPr>
+          <w:trHeight w:val="184"/>
+        </w:trPr>
+        <w:tc>
+          <w:tcPr>
+            <w:tcW w:w="2044" w:type="dxa"/>
+          </w:tcPr>
+          <w:p>
+            <w:pPr>
+              <w:rPr>
+                <w:lang w:val="es-VE"/>
+              </w:rPr>
+            </w:pPr>
+          </w:p>
+        </w:tc>
+        <w:tc>
+          <w:tcPr>
+            <w:tcW w:w="1928" w:type="dxa"/>
+          </w:tcPr>
+          <w:p>
+            <w:pPr>
+              <w:rPr>
+                <w:lang w:val="es-VE"/>
+              </w:rPr>
+            </w:pPr>
+          </w:p>
+        </w:tc>
+        <w:tc>
+          <w:tcPr>
+            <w:tcW w:w="1920" w:type="dxa"/>
+          </w:tcPr>
+          <w:p>
+            <w:pPr>
+              <w:rPr>
+                <w:lang w:val="es-VE"/>
+              </w:rPr>
+            </w:pPr>
+          </w:p>
+        </w:tc>
+        <w:tc>
+          <w:tcPr>
+            <w:tcW w:w="1715" w:type="dxa"/>
+          </w:tcPr>
+          <w:p>
+            <w:pPr>
+              <w:rPr>
+                <w:lang w:val="es-VE"/>
+              </w:rPr>
+            </w:pPr>
+          </w:p>
+        </w:tc>
+        <w:tc>
+          <w:tcPr>
+            <w:tcW w:w="2033" w:type="dxa"/>
           </w:tcPr>
           <w:p>
             <w:pPr>

</xml_diff>